<commit_message>
mejorar flipH, flipV, rotate90 y comentarios
Ahora se pueden usar estas funciones tras con una imagen crop. Se avanza en el informe
</commit_message>
<xml_diff>
--- a/Informe_de_Laboratorio_1_racket.docx
+++ b/Informe_de_Laboratorio_1_racket.docx
@@ -1835,13 +1835,8 @@
         <w:t>a través del compilador</w:t>
       </w:r>
       <w:r>
-        <w:t xml:space="preserve"> Dr. </w:t>
-      </w:r>
-      <w:proofErr w:type="spellStart"/>
-      <w:r>
-        <w:t>Racket</w:t>
-      </w:r>
-      <w:proofErr w:type="spellEnd"/>
+        <w:t xml:space="preserve"> Dr. Racket</w:t>
+      </w:r>
       <w:r>
         <w:t xml:space="preserve"> versión 8.6</w:t>
       </w:r>
@@ -1967,15 +1962,7 @@
         <w:t xml:space="preserve">magen RGBD </w:t>
       </w:r>
       <w:r>
-        <w:t xml:space="preserve">o </w:t>
-      </w:r>
-      <w:proofErr w:type="spellStart"/>
-      <w:r>
-        <w:t>Pixmaps</w:t>
-      </w:r>
-      <w:proofErr w:type="spellEnd"/>
-      <w:r>
-        <w:t xml:space="preserve">-d </w:t>
+        <w:t xml:space="preserve">o Pixmaps-d </w:t>
       </w:r>
       <w:r>
         <w:t xml:space="preserve">es una imagen donde cada </w:t>
@@ -1996,39 +1983,7 @@
         <w:t>contiene</w:t>
       </w:r>
       <w:r>
-        <w:t xml:space="preserve"> información de espacio de colores y profundidad (R)</w:t>
-      </w:r>
-      <w:proofErr w:type="spellStart"/>
-      <w:r>
-        <w:t>ed</w:t>
-      </w:r>
-      <w:proofErr w:type="spellEnd"/>
-      <w:r>
-        <w:t>, (G)</w:t>
-      </w:r>
-      <w:proofErr w:type="spellStart"/>
-      <w:r>
-        <w:t>reen</w:t>
-      </w:r>
-      <w:proofErr w:type="spellEnd"/>
-      <w:r>
-        <w:t>, (B)</w:t>
-      </w:r>
-      <w:proofErr w:type="spellStart"/>
-      <w:r>
-        <w:t>lue</w:t>
-      </w:r>
-      <w:proofErr w:type="spellEnd"/>
-      <w:r>
-        <w:t xml:space="preserve"> y (D)</w:t>
-      </w:r>
-      <w:proofErr w:type="spellStart"/>
-      <w:r>
-        <w:t>epth</w:t>
-      </w:r>
-      <w:proofErr w:type="spellEnd"/>
-      <w:r>
-        <w:t xml:space="preserve">. </w:t>
+        <w:t xml:space="preserve"> información de espacio de colores y profundidad (R)ed, (G)reen, (B)lue y (D)epth. </w:t>
       </w:r>
       <w:r>
         <w:t>Cada color cubre valores entre 0 y 255</w:t>
@@ -2096,15 +2051,7 @@
         <w:t xml:space="preserve"> representando si hay tinta o no</w:t>
       </w:r>
       <w:r>
-        <w:t xml:space="preserve">, cada </w:t>
-      </w:r>
-      <w:proofErr w:type="gramStart"/>
-      <w:r>
-        <w:t>pixel</w:t>
-      </w:r>
-      <w:proofErr w:type="gramEnd"/>
-      <w:r>
-        <w:t xml:space="preserve"> también tendría una profundidad asociada.</w:t>
+        <w:t>, cada pixel también tendría una profundidad asociada.</w:t>
       </w:r>
     </w:p>
     <w:p>
@@ -2112,13 +2059,8 @@
         <w:jc w:val="both"/>
       </w:pPr>
       <w:r>
-        <w:t xml:space="preserve">Una imagen </w:t>
-      </w:r>
-      <w:proofErr w:type="spellStart"/>
-      <w:r>
-        <w:t>Hexmap</w:t>
-      </w:r>
-      <w:proofErr w:type="spellEnd"/>
+        <w:t>Una imagen Hexmap</w:t>
+      </w:r>
       <w:r>
         <w:t>-d</w:t>
       </w:r>
@@ -2126,15 +2068,7 @@
         <w:t xml:space="preserve"> es similar a una imagen</w:t>
       </w:r>
       <w:r>
-        <w:t xml:space="preserve"> </w:t>
-      </w:r>
-      <w:proofErr w:type="spellStart"/>
-      <w:r>
-        <w:t>Pixmaps</w:t>
-      </w:r>
-      <w:proofErr w:type="spellEnd"/>
-      <w:r>
-        <w:t>-d</w:t>
+        <w:t xml:space="preserve"> Pixmaps-d</w:t>
       </w:r>
       <w:r>
         <w:t xml:space="preserve"> con la diferencia que los valores RGB son representados en hexadecimal.</w:t>
@@ -2217,15 +2151,7 @@
         <w:t>prefijas</w:t>
       </w:r>
       <w:r>
-        <w:t xml:space="preserve">. Cabe señalar que el lenguaje utilizado para el compilador Dr. </w:t>
-      </w:r>
-      <w:proofErr w:type="spellStart"/>
-      <w:r>
-        <w:t>Racket</w:t>
-      </w:r>
-      <w:proofErr w:type="spellEnd"/>
-      <w:r>
-        <w:t xml:space="preserve"> no es puramente funcional pues tiene aspectos de programación imperativa.</w:t>
+        <w:t>. Cabe señalar que el lenguaje utilizado para el compilador Dr. Racket no es puramente funcional pues tiene aspectos de programación imperativa.</w:t>
       </w:r>
     </w:p>
     <w:p>
@@ -2331,46 +2257,21 @@
       <w:pPr>
         <w:jc w:val="both"/>
       </w:pPr>
-      <w:proofErr w:type="spellStart"/>
-      <w:r>
-        <w:rPr>
-          <w:b/>
-          <w:bCs/>
-        </w:rPr>
-        <w:t>Currificación</w:t>
-      </w:r>
-      <w:proofErr w:type="spellEnd"/>
-      <w:r>
-        <w:rPr>
-          <w:b/>
-          <w:bCs/>
-        </w:rPr>
-        <w:t>:</w:t>
+      <w:r>
+        <w:rPr>
+          <w:b/>
+          <w:bCs/>
+        </w:rPr>
+        <w:t>Currificación:</w:t>
       </w:r>
       <w:r>
         <w:t xml:space="preserve"> Es la evaluación de una función de “n” argumentos</w:t>
       </w:r>
       <w:r>
-        <w:t xml:space="preserve"> que tras </w:t>
-      </w:r>
-      <w:proofErr w:type="spellStart"/>
-      <w:r>
-        <w:t>currificarse</w:t>
-      </w:r>
-      <w:proofErr w:type="spellEnd"/>
-      <w:r>
-        <w:t xml:space="preserve"> es</w:t>
-      </w:r>
-      <w:r>
-        <w:t xml:space="preserve"> transformada a la evaluación de una secuencia de funciones de un argumento. En la </w:t>
-      </w:r>
-      <w:proofErr w:type="spellStart"/>
-      <w:r>
-        <w:t>currificación</w:t>
-      </w:r>
-      <w:proofErr w:type="spellEnd"/>
-      <w:r>
-        <w:t xml:space="preserve"> se ocupan funciones anónimas bajo el concepto de funciones de orden superior.</w:t>
+        <w:t xml:space="preserve"> que tras currificarse es</w:t>
+      </w:r>
+      <w:r>
+        <w:t xml:space="preserve"> transformada a la evaluación de una secuencia de funciones de un argumento. En la currificación se ocupan funciones anónimas bajo el concepto de funciones de orden superior.</w:t>
       </w:r>
     </w:p>
     <w:p>
@@ -2483,48 +2384,16 @@
     </w:p>
     <w:p>
       <w:r>
-        <w:t xml:space="preserve">Se identifica que para hacer un tratamiento de imágenes simples en Dr. </w:t>
-      </w:r>
-      <w:proofErr w:type="spellStart"/>
-      <w:r>
-        <w:t>Racket</w:t>
-      </w:r>
-      <w:proofErr w:type="spellEnd"/>
-      <w:r>
-        <w:t xml:space="preserve"> se tiene que distinguir los siguientes elementos fundament</w:t>
-      </w:r>
-      <w:r>
-        <w:t>ales.</w:t>
-      </w:r>
-      <w:r>
-        <w:t xml:space="preserve"> Para comenzar, la imagen, </w:t>
-      </w:r>
-      <w:r>
-        <w:t>la base</w:t>
-      </w:r>
-      <w:r>
-        <w:t xml:space="preserve"> central</w:t>
-      </w:r>
-      <w:r>
-        <w:t xml:space="preserve"> para el tratamiento de imágenes</w:t>
-      </w:r>
-      <w:r>
-        <w:t xml:space="preserve"> y</w:t>
+        <w:t>Se identifica que para hacer un tratamiento de imágenes simples en Dr. Racket se tiene que distinguir los siguientes elementos fundament</w:t>
+      </w:r>
+      <w:r>
+        <w:t>ales</w:t>
+      </w:r>
+      <w:r>
+        <w:t>:</w:t>
       </w:r>
       <w:r>
         <w:t xml:space="preserve"> </w:t>
-      </w:r>
-      <w:r>
-        <w:t>a quien se le aplica casi todas las funcionalidades definidas para la entrega</w:t>
-      </w:r>
-      <w:r>
-        <w:t xml:space="preserve">. Considerando lo anterior se decide representar una </w:t>
-      </w:r>
-      <w:r>
-        <w:t>imagen</w:t>
-      </w:r>
-      <w:r>
-        <w:t xml:space="preserve"> como:</w:t>
       </w:r>
     </w:p>
     <w:p>
@@ -2552,43 +2421,23 @@
       <w:r>
         <w:t xml:space="preserve"> Una lista que contiene dos enteros y una lista de pixeles. (</w:t>
       </w:r>
-      <w:proofErr w:type="spellStart"/>
       <w:r>
         <w:t>I</w:t>
       </w:r>
       <w:r>
-        <w:t>nt</w:t>
-      </w:r>
-      <w:proofErr w:type="spellEnd"/>
-      <w:r>
-        <w:t xml:space="preserve"> X </w:t>
-      </w:r>
-      <w:proofErr w:type="spellStart"/>
+        <w:t xml:space="preserve">nt X </w:t>
+      </w:r>
       <w:r>
         <w:t>I</w:t>
       </w:r>
       <w:r>
-        <w:t>nt</w:t>
-      </w:r>
-      <w:proofErr w:type="spellEnd"/>
-      <w:r>
-        <w:t xml:space="preserve"> X </w:t>
-      </w:r>
-      <w:proofErr w:type="spellStart"/>
+        <w:t xml:space="preserve">nt X </w:t>
+      </w:r>
       <w:r>
         <w:t>L</w:t>
       </w:r>
       <w:r>
-        <w:t>ist</w:t>
-      </w:r>
-      <w:proofErr w:type="spellEnd"/>
-      <w:r>
-        <w:t>)</w:t>
-      </w:r>
-    </w:p>
-    <w:p>
-      <w:r>
-        <w:t>Luego están los distintos formatos de pixeles en los que se distinguen:</w:t>
+        <w:t>ist)</w:t>
       </w:r>
     </w:p>
     <w:p>
@@ -2602,21 +2451,12 @@
           <w:lang w:val="en-US"/>
         </w:rPr>
       </w:pPr>
-      <w:proofErr w:type="spellStart"/>
-      <w:r>
-        <w:rPr>
-          <w:b/>
-          <w:bCs/>
-        </w:rPr>
-        <w:t>Pixrgb</w:t>
-      </w:r>
-      <w:proofErr w:type="spellEnd"/>
-      <w:r>
-        <w:rPr>
-          <w:b/>
-          <w:bCs/>
-        </w:rPr>
-        <w:t>-d:</w:t>
+      <w:r>
+        <w:rPr>
+          <w:b/>
+          <w:bCs/>
+        </w:rPr>
+        <w:t>Pixrgb-d:</w:t>
       </w:r>
       <w:r>
         <w:t xml:space="preserve"> Un </w:t>
@@ -2630,11 +2470,9 @@
       <w:r>
         <w:t xml:space="preserve">el tipo </w:t>
       </w:r>
-      <w:proofErr w:type="spellStart"/>
       <w:r>
         <w:t>Pixmap</w:t>
       </w:r>
-      <w:proofErr w:type="spellEnd"/>
       <w:r>
         <w:t>,</w:t>
       </w:r>
@@ -2654,15 +2492,7 @@
         <w:t>píxel</w:t>
       </w:r>
       <w:r>
-        <w:t xml:space="preserve"> y un entero que guarda la profundidad del </w:t>
-      </w:r>
-      <w:proofErr w:type="gramStart"/>
-      <w:r>
-        <w:t>pixel</w:t>
-      </w:r>
-      <w:proofErr w:type="gramEnd"/>
-      <w:r>
-        <w:t xml:space="preserve"> en la imagen. </w:t>
+        <w:t xml:space="preserve"> y un entero que guarda la profundidad del pixel en la imagen. </w:t>
       </w:r>
       <w:r>
         <w:rPr>
@@ -2679,21 +2509,12 @@
           <w:numId w:val="7"/>
         </w:numPr>
       </w:pPr>
-      <w:proofErr w:type="spellStart"/>
-      <w:r>
-        <w:rPr>
-          <w:b/>
-          <w:bCs/>
-        </w:rPr>
-        <w:t>Pixbit</w:t>
-      </w:r>
-      <w:proofErr w:type="spellEnd"/>
-      <w:r>
-        <w:rPr>
-          <w:b/>
-          <w:bCs/>
-        </w:rPr>
-        <w:t>-d:</w:t>
+      <w:r>
+        <w:rPr>
+          <w:b/>
+          <w:bCs/>
+        </w:rPr>
+        <w:t>Pixbit-d:</w:t>
       </w:r>
       <w:r>
         <w:t xml:space="preserve"> Un píxel d</w:t>
@@ -2713,49 +2534,29 @@
       <w:r>
         <w:t xml:space="preserve"> en la imagen, un entero que representa el bit y otro que guarda la profundidad. (</w:t>
       </w:r>
-      <w:proofErr w:type="spellStart"/>
       <w:r>
         <w:t>I</w:t>
       </w:r>
       <w:r>
-        <w:t>nt</w:t>
-      </w:r>
-      <w:proofErr w:type="spellEnd"/>
-      <w:r>
-        <w:t xml:space="preserve"> X </w:t>
-      </w:r>
-      <w:proofErr w:type="spellStart"/>
+        <w:t xml:space="preserve">nt X </w:t>
+      </w:r>
       <w:r>
         <w:t>I</w:t>
       </w:r>
       <w:r>
-        <w:t>nt</w:t>
-      </w:r>
-      <w:proofErr w:type="spellEnd"/>
-      <w:r>
-        <w:t xml:space="preserve"> X </w:t>
-      </w:r>
-      <w:proofErr w:type="spellStart"/>
+        <w:t xml:space="preserve">nt X </w:t>
+      </w:r>
       <w:r>
         <w:t>I</w:t>
       </w:r>
       <w:r>
-        <w:t>nt</w:t>
-      </w:r>
-      <w:proofErr w:type="spellEnd"/>
-      <w:r>
-        <w:t xml:space="preserve"> X </w:t>
-      </w:r>
-      <w:proofErr w:type="spellStart"/>
+        <w:t xml:space="preserve">nt X </w:t>
+      </w:r>
       <w:r>
         <w:t>I</w:t>
       </w:r>
       <w:r>
-        <w:t>nt</w:t>
-      </w:r>
-      <w:proofErr w:type="spellEnd"/>
-      <w:r>
-        <w:t>)</w:t>
+        <w:t>nt)</w:t>
       </w:r>
     </w:p>
     <w:p>
@@ -2766,33 +2567,19 @@
           <w:numId w:val="7"/>
         </w:numPr>
       </w:pPr>
-      <w:proofErr w:type="spellStart"/>
-      <w:r>
-        <w:rPr>
-          <w:b/>
-          <w:bCs/>
-        </w:rPr>
-        <w:t>Pixhex</w:t>
-      </w:r>
-      <w:proofErr w:type="spellEnd"/>
-      <w:r>
-        <w:rPr>
-          <w:b/>
-          <w:bCs/>
-        </w:rPr>
-        <w:t>-d:</w:t>
+      <w:r>
+        <w:rPr>
+          <w:b/>
+          <w:bCs/>
+        </w:rPr>
+        <w:t>Pixhex-d:</w:t>
       </w:r>
       <w:r>
         <w:t xml:space="preserve"> </w:t>
       </w:r>
       <w:r>
-        <w:t xml:space="preserve">Un píxel del tipo </w:t>
-      </w:r>
-      <w:proofErr w:type="spellStart"/>
-      <w:r>
-        <w:t>Hexmap</w:t>
-      </w:r>
-      <w:proofErr w:type="spellEnd"/>
+        <w:t>Un píxel del tipo Hexmap</w:t>
+      </w:r>
       <w:r>
         <w:t>,</w:t>
       </w:r>
@@ -2803,64 +2590,51 @@
         <w:t>n</w:t>
       </w:r>
       <w:r>
-        <w:t xml:space="preserve">, un </w:t>
-      </w:r>
-      <w:proofErr w:type="spellStart"/>
-      <w:r>
-        <w:t>string</w:t>
-      </w:r>
-      <w:proofErr w:type="spellEnd"/>
-      <w:r>
-        <w:t xml:space="preserve"> que representa el color y un entero que guarda la profundidad del píxel en la imagen. (</w:t>
-      </w:r>
-      <w:proofErr w:type="spellStart"/>
+        <w:t>, un string que representa el color y un entero que guarda la profundidad del píxel en la imagen. (</w:t>
+      </w:r>
       <w:r>
         <w:t>I</w:t>
       </w:r>
       <w:r>
-        <w:t>nt</w:t>
-      </w:r>
-      <w:proofErr w:type="spellEnd"/>
-      <w:r>
-        <w:t xml:space="preserve"> X </w:t>
-      </w:r>
-      <w:proofErr w:type="spellStart"/>
+        <w:t xml:space="preserve">nt X </w:t>
+      </w:r>
       <w:r>
         <w:t>I</w:t>
       </w:r>
       <w:r>
-        <w:t>nt</w:t>
-      </w:r>
-      <w:proofErr w:type="spellEnd"/>
-      <w:r>
-        <w:t xml:space="preserve"> X </w:t>
-      </w:r>
-      <w:proofErr w:type="spellStart"/>
+        <w:t xml:space="preserve">nt X </w:t>
+      </w:r>
       <w:r>
         <w:t>S</w:t>
       </w:r>
       <w:r>
-        <w:t>tring</w:t>
-      </w:r>
-      <w:proofErr w:type="spellEnd"/>
-      <w:r>
-        <w:t xml:space="preserve"> X </w:t>
-      </w:r>
-      <w:proofErr w:type="spellStart"/>
+        <w:t xml:space="preserve">tring X </w:t>
+      </w:r>
       <w:r>
         <w:t>I</w:t>
       </w:r>
       <w:r>
-        <w:t>nt</w:t>
-      </w:r>
-      <w:proofErr w:type="spellEnd"/>
-      <w:r>
-        <w:t>)</w:t>
-      </w:r>
-    </w:p>
-    <w:p>
-      <w:r>
-        <w:t>Por último, están las operaciones que se pueden realizar a una imagen:</w:t>
+        <w:t>nt)</w:t>
+      </w:r>
+    </w:p>
+    <w:p>
+      <w:r>
+        <w:t>Esperando que</w:t>
+      </w:r>
+      <w:r>
+        <w:t xml:space="preserve"> a una </w:t>
+      </w:r>
+      <w:r>
+        <w:t>“</w:t>
+      </w:r>
+      <w:r>
+        <w:t>image</w:t>
+      </w:r>
+      <w:r>
+        <w:t>” se le puedan aplicar las siguientes funciones</w:t>
+      </w:r>
+      <w:r>
+        <w:t>:</w:t>
       </w:r>
     </w:p>
     <w:p>
@@ -2871,43 +2645,18 @@
           <w:numId w:val="7"/>
         </w:numPr>
       </w:pPr>
-      <w:proofErr w:type="spellStart"/>
-      <w:r>
-        <w:rPr>
-          <w:b/>
-          <w:bCs/>
-        </w:rPr>
-        <w:t>Image</w:t>
-      </w:r>
-      <w:proofErr w:type="spellEnd"/>
-      <w:r>
-        <w:rPr>
-          <w:b/>
-          <w:bCs/>
-        </w:rPr>
-        <w:t>:</w:t>
+      <w:r>
+        <w:rPr>
+          <w:b/>
+          <w:bCs/>
+        </w:rPr>
+        <w:t>Image:</w:t>
       </w:r>
       <w:r>
         <w:t xml:space="preserve"> Crea</w:t>
       </w:r>
       <w:r>
-        <w:t xml:space="preserve"> de imágenes con bitmaps, </w:t>
-      </w:r>
-      <w:proofErr w:type="spellStart"/>
-      <w:r>
-        <w:t>hexmaps</w:t>
-      </w:r>
-      <w:proofErr w:type="spellEnd"/>
-      <w:r>
-        <w:t xml:space="preserve"> o </w:t>
-      </w:r>
-      <w:proofErr w:type="spellStart"/>
-      <w:r>
-        <w:t>pixmaps</w:t>
-      </w:r>
-      <w:proofErr w:type="spellEnd"/>
-      <w:r>
-        <w:t xml:space="preserve"> que incluye información de profundidad en cada píxel.</w:t>
+        <w:t xml:space="preserve"> de imágenes con bitmaps, hexmaps o pixmaps que incluye información de profundidad en cada píxel.</w:t>
       </w:r>
     </w:p>
     <w:p>
@@ -2930,48 +2679,7 @@
           <w:b/>
           <w:bCs/>
         </w:rPr>
-        <w:t xml:space="preserve">, </w:t>
-      </w:r>
-      <w:proofErr w:type="spellStart"/>
-      <w:proofErr w:type="gramStart"/>
-      <w:r>
-        <w:rPr>
-          <w:b/>
-          <w:bCs/>
-        </w:rPr>
-        <w:t>pixmap</w:t>
-      </w:r>
-      <w:proofErr w:type="spellEnd"/>
-      <w:r>
-        <w:rPr>
-          <w:b/>
-          <w:bCs/>
-        </w:rPr>
-        <w:t>?</w:t>
-      </w:r>
-      <w:proofErr w:type="gramEnd"/>
-      <w:r>
-        <w:rPr>
-          <w:b/>
-          <w:bCs/>
-        </w:rPr>
-        <w:t xml:space="preserve"> y </w:t>
-      </w:r>
-      <w:proofErr w:type="spellStart"/>
-      <w:r>
-        <w:rPr>
-          <w:b/>
-          <w:bCs/>
-        </w:rPr>
-        <w:t>hexmap</w:t>
-      </w:r>
-      <w:proofErr w:type="spellEnd"/>
-      <w:r>
-        <w:rPr>
-          <w:b/>
-          <w:bCs/>
-        </w:rPr>
-        <w:t>?</w:t>
+        <w:t>, pixmap? y hexmap?</w:t>
       </w:r>
       <w:r>
         <w:rPr>
@@ -2987,23 +2695,7 @@
         <w:t>-d</w:t>
       </w:r>
       <w:r>
-        <w:t xml:space="preserve">, </w:t>
-      </w:r>
-      <w:proofErr w:type="spellStart"/>
-      <w:r>
-        <w:t>pixmaps</w:t>
-      </w:r>
-      <w:proofErr w:type="spellEnd"/>
-      <w:r>
-        <w:t xml:space="preserve">-d o </w:t>
-      </w:r>
-      <w:proofErr w:type="spellStart"/>
-      <w:r>
-        <w:t>hexmaps</w:t>
-      </w:r>
-      <w:proofErr w:type="spellEnd"/>
-      <w:r>
-        <w:t>-d respectivamente</w:t>
+        <w:t>, pixmaps-d o hexmaps-d respectivamente</w:t>
       </w:r>
     </w:p>
     <w:p>
@@ -3014,21 +2706,12 @@
           <w:numId w:val="7"/>
         </w:numPr>
       </w:pPr>
-      <w:proofErr w:type="spellStart"/>
-      <w:r>
-        <w:rPr>
-          <w:b/>
-          <w:bCs/>
-        </w:rPr>
-        <w:t>compressed</w:t>
-      </w:r>
-      <w:proofErr w:type="spellEnd"/>
-      <w:r>
-        <w:rPr>
-          <w:b/>
-          <w:bCs/>
-        </w:rPr>
-        <w:t>?:</w:t>
+      <w:r>
+        <w:rPr>
+          <w:b/>
+          <w:bCs/>
+        </w:rPr>
+        <w:t>compressed?:</w:t>
       </w:r>
       <w:r>
         <w:t xml:space="preserve"> Verifica si la imagen sufrió una compresión</w:t>
@@ -3042,32 +2725,20 @@
           <w:numId w:val="7"/>
         </w:numPr>
       </w:pPr>
-      <w:proofErr w:type="spellStart"/>
-      <w:r>
-        <w:rPr>
-          <w:b/>
-          <w:bCs/>
-        </w:rPr>
-        <w:lastRenderedPageBreak/>
+      <w:r>
+        <w:rPr>
+          <w:b/>
+          <w:bCs/>
+        </w:rPr>
         <w:t>flipH</w:t>
       </w:r>
-      <w:proofErr w:type="spellEnd"/>
-      <w:r>
-        <w:rPr>
-          <w:b/>
-          <w:bCs/>
-        </w:rPr>
-        <w:t xml:space="preserve"> y </w:t>
-      </w:r>
-      <w:proofErr w:type="spellStart"/>
-      <w:r>
-        <w:rPr>
-          <w:b/>
-          <w:bCs/>
-        </w:rPr>
-        <w:t>flipV</w:t>
-      </w:r>
-      <w:proofErr w:type="spellEnd"/>
+      <w:r>
+        <w:rPr>
+          <w:b/>
+          <w:bCs/>
+        </w:rPr>
+        <w:t xml:space="preserve"> y flipV</w:t>
+      </w:r>
       <w:r>
         <w:rPr>
           <w:b/>
@@ -3090,21 +2761,12 @@
           <w:numId w:val="7"/>
         </w:numPr>
       </w:pPr>
-      <w:proofErr w:type="spellStart"/>
-      <w:r>
-        <w:rPr>
-          <w:b/>
-          <w:bCs/>
-        </w:rPr>
-        <w:t>crop</w:t>
-      </w:r>
-      <w:proofErr w:type="spellEnd"/>
-      <w:r>
-        <w:rPr>
-          <w:b/>
-          <w:bCs/>
-        </w:rPr>
-        <w:t>:</w:t>
+      <w:r>
+        <w:rPr>
+          <w:b/>
+          <w:bCs/>
+        </w:rPr>
+        <w:t>crop:</w:t>
       </w:r>
       <w:r>
         <w:t xml:space="preserve"> Recorta una imagen a partir de un cuadrante</w:t>
@@ -3118,56 +2780,15 @@
           <w:numId w:val="7"/>
         </w:numPr>
       </w:pPr>
-      <w:proofErr w:type="spellStart"/>
-      <w:r>
-        <w:rPr>
-          <w:b/>
-          <w:bCs/>
-        </w:rPr>
-        <w:t>imgRGB</w:t>
-      </w:r>
-      <w:proofErr w:type="spellEnd"/>
-      <w:r>
-        <w:rPr>
-          <w:b/>
-          <w:bCs/>
-        </w:rPr>
-        <w:t>-&gt;</w:t>
-      </w:r>
-      <w:proofErr w:type="spellStart"/>
-      <w:r>
-        <w:rPr>
-          <w:b/>
-          <w:bCs/>
-        </w:rPr>
-        <w:t>imgHex</w:t>
-      </w:r>
-      <w:proofErr w:type="spellEnd"/>
-      <w:r>
-        <w:rPr>
-          <w:b/>
-          <w:bCs/>
-        </w:rPr>
-        <w:t>:</w:t>
-      </w:r>
-      <w:r>
-        <w:t xml:space="preserve"> convierte una imagen </w:t>
-      </w:r>
-      <w:proofErr w:type="spellStart"/>
-      <w:r>
-        <w:t>Pixmaps</w:t>
-      </w:r>
-      <w:proofErr w:type="spellEnd"/>
-      <w:r>
-        <w:t xml:space="preserve">-d a </w:t>
-      </w:r>
-      <w:proofErr w:type="spellStart"/>
-      <w:r>
-        <w:t>Hexmaps</w:t>
-      </w:r>
-      <w:proofErr w:type="spellEnd"/>
-      <w:r>
-        <w:t>-d</w:t>
+      <w:r>
+        <w:rPr>
+          <w:b/>
+          <w:bCs/>
+        </w:rPr>
+        <w:t>imgRGB-&gt;imgHex:</w:t>
+      </w:r>
+      <w:r>
+        <w:t xml:space="preserve"> convierte una imagen Pixmaps-d a Hexmaps-d</w:t>
       </w:r>
     </w:p>
     <w:p>
@@ -3178,21 +2799,12 @@
           <w:numId w:val="7"/>
         </w:numPr>
       </w:pPr>
-      <w:proofErr w:type="spellStart"/>
-      <w:r>
-        <w:rPr>
-          <w:b/>
-          <w:bCs/>
-        </w:rPr>
-        <w:t>histogram</w:t>
-      </w:r>
-      <w:proofErr w:type="spellEnd"/>
-      <w:r>
-        <w:rPr>
-          <w:b/>
-          <w:bCs/>
-        </w:rPr>
-        <w:t>:</w:t>
+      <w:r>
+        <w:rPr>
+          <w:b/>
+          <w:bCs/>
+        </w:rPr>
+        <w:t>histogram:</w:t>
       </w:r>
       <w:r>
         <w:t xml:space="preserve"> </w:t>
@@ -3217,6 +2829,7 @@
           <w:b/>
           <w:bCs/>
         </w:rPr>
+        <w:lastRenderedPageBreak/>
         <w:t xml:space="preserve">rotate90: </w:t>
       </w:r>
       <w:r>
@@ -3231,21 +2844,12 @@
           <w:numId w:val="7"/>
         </w:numPr>
       </w:pPr>
-      <w:proofErr w:type="spellStart"/>
-      <w:r>
-        <w:rPr>
-          <w:b/>
-          <w:bCs/>
-        </w:rPr>
-        <w:t>Compress</w:t>
-      </w:r>
-      <w:proofErr w:type="spellEnd"/>
-      <w:r>
-        <w:rPr>
-          <w:b/>
-          <w:bCs/>
-        </w:rPr>
-        <w:t>:</w:t>
+      <w:r>
+        <w:rPr>
+          <w:b/>
+          <w:bCs/>
+        </w:rPr>
+        <w:t>Compress:</w:t>
       </w:r>
       <w:r>
         <w:t xml:space="preserve"> </w:t>
@@ -3262,21 +2866,12 @@
           <w:numId w:val="7"/>
         </w:numPr>
       </w:pPr>
-      <w:proofErr w:type="spellStart"/>
-      <w:r>
-        <w:rPr>
-          <w:b/>
-          <w:bCs/>
-        </w:rPr>
-        <w:t>edit</w:t>
-      </w:r>
-      <w:proofErr w:type="spellEnd"/>
-      <w:r>
-        <w:rPr>
-          <w:b/>
-          <w:bCs/>
-        </w:rPr>
-        <w:t>:</w:t>
+      <w:r>
+        <w:rPr>
+          <w:b/>
+          <w:bCs/>
+        </w:rPr>
+        <w:t>edit:</w:t>
       </w:r>
       <w:r>
         <w:t xml:space="preserve"> Permite aplicar funciones especiales a las imágenes.</w:t>
@@ -3290,32 +2885,15 @@
           <w:numId w:val="7"/>
         </w:numPr>
       </w:pPr>
-      <w:proofErr w:type="spellStart"/>
-      <w:r>
-        <w:rPr>
-          <w:b/>
-          <w:bCs/>
-        </w:rPr>
-        <w:t>adjustChannel</w:t>
-      </w:r>
-      <w:proofErr w:type="spellEnd"/>
-      <w:r>
-        <w:rPr>
-          <w:b/>
-          <w:bCs/>
-        </w:rPr>
-        <w:t>:</w:t>
-      </w:r>
-      <w:r>
-        <w:t xml:space="preserve"> Función que permite ajustar cualquier canal de una imagen con pixeles </w:t>
-      </w:r>
-      <w:proofErr w:type="spellStart"/>
-      <w:r>
-        <w:t>pixrgb</w:t>
-      </w:r>
-      <w:proofErr w:type="spellEnd"/>
-      <w:r>
-        <w:t>-d, incluido el canal de profundidad d.</w:t>
+      <w:r>
+        <w:rPr>
+          <w:b/>
+          <w:bCs/>
+        </w:rPr>
+        <w:t>adjustChannel:</w:t>
+      </w:r>
+      <w:r>
+        <w:t xml:space="preserve"> Función que permite ajustar cualquier canal de una imagen con pixeles pixrgb-d, incluido el canal de profundidad d.</w:t>
       </w:r>
     </w:p>
     <w:p>
@@ -3326,46 +2904,16 @@
           <w:numId w:val="7"/>
         </w:numPr>
       </w:pPr>
-      <w:proofErr w:type="spellStart"/>
-      <w:r>
-        <w:rPr>
-          <w:b/>
-          <w:bCs/>
-        </w:rPr>
-        <w:t>image</w:t>
-      </w:r>
-      <w:proofErr w:type="spellEnd"/>
-      <w:r>
-        <w:rPr>
-          <w:b/>
-          <w:bCs/>
-        </w:rPr>
-        <w:t>-&gt;</w:t>
-      </w:r>
-      <w:proofErr w:type="spellStart"/>
-      <w:r>
-        <w:rPr>
-          <w:b/>
-          <w:bCs/>
-        </w:rPr>
-        <w:t>string</w:t>
-      </w:r>
-      <w:proofErr w:type="spellEnd"/>
-      <w:r>
-        <w:rPr>
-          <w:b/>
-          <w:bCs/>
-        </w:rPr>
-        <w:t>:</w:t>
-      </w:r>
-      <w:r>
-        <w:t xml:space="preserve"> Función que transforma una imagen a una representación </w:t>
-      </w:r>
-      <w:proofErr w:type="spellStart"/>
-      <w:r>
-        <w:t>string</w:t>
-      </w:r>
-      <w:proofErr w:type="spellEnd"/>
+      <w:r>
+        <w:rPr>
+          <w:b/>
+          <w:bCs/>
+        </w:rPr>
+        <w:t>image-&gt;string:</w:t>
+      </w:r>
+      <w:r>
+        <w:t xml:space="preserve"> Función que transforma una imagen a una representación string</w:t>
+      </w:r>
     </w:p>
     <w:p>
       <w:pPr>
@@ -3375,21 +2923,12 @@
           <w:numId w:val="7"/>
         </w:numPr>
       </w:pPr>
-      <w:proofErr w:type="spellStart"/>
-      <w:r>
-        <w:rPr>
-          <w:b/>
-          <w:bCs/>
-        </w:rPr>
-        <w:t>depthLayers</w:t>
-      </w:r>
-      <w:proofErr w:type="spellEnd"/>
-      <w:r>
-        <w:rPr>
-          <w:b/>
-          <w:bCs/>
-        </w:rPr>
-        <w:t>:</w:t>
+      <w:r>
+        <w:rPr>
+          <w:b/>
+          <w:bCs/>
+        </w:rPr>
+        <w:t>depthLayers:</w:t>
       </w:r>
       <w:r>
         <w:t xml:space="preserve"> Función que permite separar una </w:t>
@@ -3409,21 +2948,12 @@
           <w:numId w:val="7"/>
         </w:numPr>
       </w:pPr>
-      <w:proofErr w:type="spellStart"/>
-      <w:r>
-        <w:rPr>
-          <w:b/>
-          <w:bCs/>
-        </w:rPr>
-        <w:t>decompress</w:t>
-      </w:r>
-      <w:proofErr w:type="spellEnd"/>
-      <w:r>
-        <w:rPr>
-          <w:b/>
-          <w:bCs/>
-        </w:rPr>
-        <w:t>:</w:t>
+      <w:r>
+        <w:rPr>
+          <w:b/>
+          <w:bCs/>
+        </w:rPr>
+        <w:t>decompress:</w:t>
       </w:r>
       <w:r>
         <w:t xml:space="preserve"> Función que permite descomprimir una </w:t>
@@ -3437,15 +2967,16 @@
     </w:p>
     <w:p>
       <w:r>
-        <w:t xml:space="preserve">Se pide que cada TDA (Tipo de Dato Abstracto) tenga un archivo único, donde solo se implemente lo necesario para cada TDA y que el archivo principal contenga las funciones obligatorias y opcionales, donde en este se llamen a las funciones de los </w:t>
-      </w:r>
-      <w:proofErr w:type="spellStart"/>
-      <w:r>
-        <w:t>TDAs</w:t>
-      </w:r>
-      <w:proofErr w:type="spellEnd"/>
-      <w:r>
-        <w:t xml:space="preserve"> creados</w:t>
+        <w:t>Se pide que cada TDA (Tipo de Dato Abstracto)</w:t>
+      </w:r>
+      <w:r>
+        <w:t xml:space="preserve"> con las implementaciones a estas funciones</w:t>
+      </w:r>
+      <w:r>
+        <w:t xml:space="preserve"> tenga un archivo único, donde solo se implemente lo necesario para cada TDA y que el archivo principal contenga las funciones obligatorias y opcionales</w:t>
+      </w:r>
+      <w:r>
+        <w:t>, con el script de pruebas del laboratorio para probar las funciones.</w:t>
       </w:r>
     </w:p>
     <w:p>
@@ -3487,385 +3018,20 @@
     </w:p>
     <w:p>
       <w:r>
-        <w:t xml:space="preserve">Aparte de utilizar los tipos de datos primitivos del lenguaje </w:t>
-      </w:r>
-      <w:proofErr w:type="spellStart"/>
-      <w:r>
-        <w:t>Scheme</w:t>
-      </w:r>
-      <w:proofErr w:type="spellEnd"/>
-      <w:r>
-        <w:t xml:space="preserve">, se crearon otros tipos de datos a trasvés del </w:t>
-      </w:r>
-      <w:proofErr w:type="spellStart"/>
-      <w:r>
-        <w:t>TDA’s</w:t>
-      </w:r>
-      <w:proofErr w:type="spellEnd"/>
-      <w:r>
-        <w:t xml:space="preserve">.  Cada TDA se implemento a través de la siguiente estructura: Representación, Constructores, Pertenencia, Selectores, Modificadores y Otras funciones. Los </w:t>
-      </w:r>
-      <w:proofErr w:type="spellStart"/>
-      <w:r>
-        <w:t>TDA’s</w:t>
-      </w:r>
-      <w:proofErr w:type="spellEnd"/>
-      <w:r>
-        <w:t xml:space="preserve"> creados son utilizados en conjunto para crear las funciones de los requerimientos funcionales de los que se distinguen:</w:t>
-      </w:r>
-    </w:p>
-    <w:p>
-      <w:r>
-        <w:rPr>
-          <w:b/>
-          <w:bCs/>
-        </w:rPr>
-        <w:t xml:space="preserve">TDA </w:t>
-      </w:r>
-      <w:proofErr w:type="spellStart"/>
-      <w:r>
-        <w:rPr>
-          <w:b/>
-          <w:bCs/>
-        </w:rPr>
-        <w:t>Image</w:t>
-      </w:r>
-      <w:proofErr w:type="spellEnd"/>
-      <w:r>
-        <w:rPr>
-          <w:b/>
-          <w:bCs/>
-        </w:rPr>
-        <w:t>:</w:t>
-      </w:r>
-      <w:r>
-        <w:t xml:space="preserve"> Corresponde a la representación de una imagen. </w:t>
-      </w:r>
-      <w:r>
-        <w:t>Representación: (</w:t>
-      </w:r>
-      <w:proofErr w:type="spellStart"/>
-      <w:r>
-        <w:t>int</w:t>
-      </w:r>
-      <w:proofErr w:type="spellEnd"/>
-      <w:r>
-        <w:t xml:space="preserve"> x </w:t>
-      </w:r>
-      <w:proofErr w:type="spellStart"/>
-      <w:r>
-        <w:t>int</w:t>
-      </w:r>
-      <w:proofErr w:type="spellEnd"/>
-      <w:r>
-        <w:t xml:space="preserve"> x </w:t>
-      </w:r>
-      <w:proofErr w:type="spellStart"/>
-      <w:r>
-        <w:t>list</w:t>
-      </w:r>
-      <w:proofErr w:type="spellEnd"/>
-      <w:r>
-        <w:t>)</w:t>
-      </w:r>
-      <w:r>
-        <w:t xml:space="preserve">. </w:t>
-      </w:r>
-      <w:r>
-        <w:t>Constructor:</w:t>
-      </w:r>
-      <w:r>
-        <w:t xml:space="preserve"> </w:t>
-      </w:r>
-      <w:r>
-        <w:t>Se crea una lista d</w:t>
-      </w:r>
-      <w:r>
-        <w:t xml:space="preserve">ado un ancho y un largo y un conjunto de pixeles. Funciones de pertenencia, selectores, modificadores y otras funciones </w:t>
-      </w:r>
-      <w:r>
-        <w:t>están</w:t>
-      </w:r>
-      <w:r>
-        <w:t xml:space="preserve"> en el anexo XX. </w:t>
-      </w:r>
-    </w:p>
-    <w:p>
-      <w:r>
-        <w:rPr>
-          <w:b/>
-          <w:bCs/>
-        </w:rPr>
-        <w:t xml:space="preserve">TDA </w:t>
-      </w:r>
-      <w:proofErr w:type="spellStart"/>
-      <w:r>
-        <w:rPr>
-          <w:b/>
-          <w:bCs/>
-        </w:rPr>
-        <w:t>Pixbit</w:t>
-      </w:r>
-      <w:proofErr w:type="spellEnd"/>
-      <w:r>
-        <w:rPr>
-          <w:b/>
-          <w:bCs/>
-        </w:rPr>
-        <w:t>-d:</w:t>
-      </w:r>
-      <w:r>
-        <w:t xml:space="preserve"> Corresponde a la representación de un </w:t>
-      </w:r>
-      <w:r>
-        <w:t>píxel</w:t>
-      </w:r>
-      <w:r>
-        <w:t xml:space="preserve"> tipo bit</w:t>
-      </w:r>
-      <w:r>
-        <w:t>map</w:t>
-      </w:r>
-      <w:r>
-        <w:t>. Representación: (</w:t>
-      </w:r>
-      <w:proofErr w:type="spellStart"/>
-      <w:r>
-        <w:t>int</w:t>
-      </w:r>
-      <w:proofErr w:type="spellEnd"/>
-      <w:r>
-        <w:t xml:space="preserve"> x </w:t>
-      </w:r>
-      <w:proofErr w:type="spellStart"/>
-      <w:r>
-        <w:t>int</w:t>
-      </w:r>
-      <w:proofErr w:type="spellEnd"/>
-      <w:r>
-        <w:t xml:space="preserve"> x </w:t>
-      </w:r>
-      <w:r>
-        <w:t xml:space="preserve">bit ([0|1]) </w:t>
-      </w:r>
-      <w:r>
-        <w:t xml:space="preserve">x </w:t>
-      </w:r>
-      <w:proofErr w:type="spellStart"/>
-      <w:r>
-        <w:t>int</w:t>
-      </w:r>
-      <w:proofErr w:type="spellEnd"/>
-      <w:r>
-        <w:t>). Constructor: Se crea una lista dado una posición x, posición y, un bit y la profundidad. Funciones de pertenencia, selectores, modificadores y otras funciones están en el anexo XX.</w:t>
-      </w:r>
-    </w:p>
-    <w:p>
-      <w:r>
-        <w:rPr>
-          <w:b/>
-          <w:bCs/>
-        </w:rPr>
-        <w:t xml:space="preserve">TDA </w:t>
-      </w:r>
-      <w:proofErr w:type="spellStart"/>
-      <w:r>
-        <w:rPr>
-          <w:b/>
-          <w:bCs/>
-        </w:rPr>
-        <w:t>Pixhex</w:t>
-      </w:r>
-      <w:proofErr w:type="spellEnd"/>
-      <w:r>
-        <w:rPr>
-          <w:b/>
-          <w:bCs/>
-        </w:rPr>
-        <w:t>-d:</w:t>
-      </w:r>
-      <w:r>
-        <w:t xml:space="preserve"> Corresponde a la representación de un </w:t>
-      </w:r>
-      <w:r>
-        <w:t>píxel</w:t>
-      </w:r>
-      <w:r>
-        <w:t xml:space="preserve"> tipo </w:t>
-      </w:r>
-      <w:proofErr w:type="spellStart"/>
-      <w:r>
-        <w:t>hex</w:t>
-      </w:r>
-      <w:r>
-        <w:t>map</w:t>
-      </w:r>
-      <w:proofErr w:type="spellEnd"/>
-      <w:r>
-        <w:t xml:space="preserve">. </w:t>
-      </w:r>
-      <w:r>
-        <w:t>Representación: (</w:t>
-      </w:r>
-      <w:proofErr w:type="spellStart"/>
-      <w:r>
-        <w:t>int</w:t>
-      </w:r>
-      <w:proofErr w:type="spellEnd"/>
-      <w:r>
-        <w:t xml:space="preserve"> x </w:t>
-      </w:r>
-      <w:proofErr w:type="spellStart"/>
-      <w:r>
-        <w:t>int</w:t>
-      </w:r>
-      <w:proofErr w:type="spellEnd"/>
-      <w:r>
-        <w:t xml:space="preserve"> x </w:t>
-      </w:r>
-      <w:proofErr w:type="spellStart"/>
-      <w:r>
-        <w:t>string</w:t>
-      </w:r>
-      <w:proofErr w:type="spellEnd"/>
-      <w:r>
-        <w:t xml:space="preserve"> x </w:t>
-      </w:r>
-      <w:proofErr w:type="spellStart"/>
-      <w:r>
-        <w:t>int</w:t>
-      </w:r>
-      <w:proofErr w:type="spellEnd"/>
-      <w:r>
-        <w:t xml:space="preserve">). </w:t>
-      </w:r>
-      <w:r>
-        <w:t>Constructor: Se crea una lista dado una posición x, p</w:t>
-      </w:r>
-      <w:r>
-        <w:t>osición</w:t>
-      </w:r>
-      <w:r>
-        <w:t xml:space="preserve"> y, un valor hexadecimal y la profundidad. Funciones de pertenencia, selectores, modificadores y otras funciones están en el anexo XX.</w:t>
-      </w:r>
-    </w:p>
-    <w:p>
-      <w:r>
-        <w:rPr>
-          <w:b/>
-          <w:bCs/>
-        </w:rPr>
-        <w:t xml:space="preserve">TDA </w:t>
-      </w:r>
-      <w:proofErr w:type="spellStart"/>
-      <w:r>
-        <w:rPr>
-          <w:b/>
-          <w:bCs/>
-        </w:rPr>
-        <w:t>Pixrgb</w:t>
-      </w:r>
-      <w:proofErr w:type="spellEnd"/>
-      <w:r>
-        <w:rPr>
-          <w:b/>
-          <w:bCs/>
-        </w:rPr>
-        <w:t>-d:</w:t>
-      </w:r>
-      <w:r>
-        <w:t xml:space="preserve"> Corresponde a la representación de un </w:t>
-      </w:r>
-      <w:r>
-        <w:t>píxel</w:t>
-      </w:r>
-      <w:r>
-        <w:t xml:space="preserve"> tipo</w:t>
-      </w:r>
-      <w:r>
-        <w:t xml:space="preserve"> </w:t>
-      </w:r>
-      <w:proofErr w:type="spellStart"/>
-      <w:r>
-        <w:t>pixmap</w:t>
-      </w:r>
-      <w:proofErr w:type="spellEnd"/>
-      <w:r>
-        <w:t xml:space="preserve">. </w:t>
-      </w:r>
-      <w:proofErr w:type="spellStart"/>
-      <w:r>
-        <w:rPr>
-          <w:lang w:val="en-US"/>
-        </w:rPr>
-        <w:t>Representación</w:t>
-      </w:r>
-      <w:proofErr w:type="spellEnd"/>
-      <w:r>
-        <w:rPr>
-          <w:lang w:val="en-US"/>
-        </w:rPr>
-        <w:t xml:space="preserve">: (int x int x int x int x int x int). </w:t>
-      </w:r>
-      <w:r>
-        <w:t>Constructor: Se crea una lista dado una posici</w:t>
-      </w:r>
-      <w:r>
-        <w:t>ó</w:t>
-      </w:r>
-      <w:r>
-        <w:t>n x,</w:t>
-      </w:r>
-      <w:r>
-        <w:t xml:space="preserve"> posición y, un color rojo, un color verde, un color azul y la profundidad. Funciones de pertenencia, selectores, modificadores y otras funciones están en el anexo XX.</w:t>
-      </w:r>
-    </w:p>
-    <w:p>
-      <w:r>
-        <w:lastRenderedPageBreak/>
-        <w:t xml:space="preserve">Todos los TDA deben tener una implementación principalmente declarativa – funcional, a través de la programación en </w:t>
-      </w:r>
-      <w:proofErr w:type="spellStart"/>
-      <w:r>
-        <w:t>Scheme</w:t>
-      </w:r>
-      <w:proofErr w:type="spellEnd"/>
-      <w:r>
-        <w:t xml:space="preserve"> y el compilador Dr. </w:t>
-      </w:r>
-      <w:proofErr w:type="spellStart"/>
-      <w:r>
-        <w:t>Racket</w:t>
-      </w:r>
-      <w:proofErr w:type="spellEnd"/>
-      <w:r>
-        <w:t>.</w:t>
-      </w:r>
-      <w:r>
-        <w:t xml:space="preserve"> Los tres últimos </w:t>
-      </w:r>
-      <w:proofErr w:type="spellStart"/>
-      <w:r>
-        <w:t>TDA´s</w:t>
-      </w:r>
-      <w:proofErr w:type="spellEnd"/>
-      <w:r>
-        <w:t xml:space="preserve"> son utilizados en TDA </w:t>
-      </w:r>
-      <w:proofErr w:type="spellStart"/>
-      <w:r>
-        <w:t>Image</w:t>
-      </w:r>
-      <w:proofErr w:type="spellEnd"/>
-      <w:r>
-        <w:t>.</w:t>
-      </w:r>
-    </w:p>
-    <w:p>
-      <w:r>
-        <w:t>[…]</w:t>
-      </w:r>
-    </w:p>
+        <w:t>Por otra parte, se distinguen algunos casos particulares para soluciones algunos requerimientos funcionales como lo son:</w:t>
+      </w:r>
+    </w:p>
+    <w:p>
+      <w:r>
+        <w:t>Rotate90:</w:t>
+      </w:r>
+    </w:p>
+    <w:p>
+      <w:r>
+        <w:t>Compress:</w:t>
+      </w:r>
+    </w:p>
+    <w:p/>
     <w:p/>
     <w:p>
       <w:pPr>
@@ -3897,6 +3063,144 @@
       <w:bookmarkEnd w:id="6"/>
     </w:p>
     <w:p>
+      <w:r>
+        <w:t xml:space="preserve">El compilador utilizado </w:t>
+      </w:r>
+      <w:r>
+        <w:t xml:space="preserve">fue </w:t>
+      </w:r>
+      <w:r>
+        <w:t>Dr. Racket versión 8.6</w:t>
+      </w:r>
+      <w:r>
+        <w:t xml:space="preserve">, no se utilizaron bibliotecas externas ni se usaron funciones set!, esto para pensar las soluciones a los requerimientos funcionales usando paradigma funcional y utilizando solo las funciones básicas de Dr. Racket. </w:t>
+      </w:r>
+      <w:r>
+        <w:t>Mientras se desarrollaban los requerimientos funciones</w:t>
+      </w:r>
+      <w:r>
+        <w:t xml:space="preserve">, se crearon los siguientes TDAs </w:t>
+      </w:r>
+      <w:r>
+        <w:t>cuya</w:t>
+      </w:r>
+      <w:r>
+        <w:t xml:space="preserve"> estructura respecto el orden de</w:t>
+      </w:r>
+      <w:r>
+        <w:t xml:space="preserve"> c</w:t>
+      </w:r>
+      <w:r>
+        <w:t>on</w:t>
+      </w:r>
+      <w:r>
+        <w:t>s</w:t>
+      </w:r>
+      <w:r>
+        <w:t xml:space="preserve">tructor, pertenencia, </w:t>
+      </w:r>
+      <w:r>
+        <w:t>selectores, modificadores y otr</w:t>
+      </w:r>
+      <w:r>
+        <w:t>as funciones</w:t>
+      </w:r>
+      <w:r>
+        <w:t xml:space="preserve"> </w:t>
+      </w:r>
+      <w:r>
+        <w:t>(anexo XX)</w:t>
+      </w:r>
+      <w:r>
+        <w:t>:</w:t>
+      </w:r>
+    </w:p>
+    <w:p>
+      <w:r>
+        <w:rPr>
+          <w:b/>
+          <w:bCs/>
+        </w:rPr>
+        <w:t>TDA Image:</w:t>
+      </w:r>
+      <w:r>
+        <w:t xml:space="preserve"> Corresponde a la representación de una imagen. </w:t>
+      </w:r>
+      <w:r>
+        <w:t>Representación: (int x int x list)</w:t>
+      </w:r>
+      <w:r>
+        <w:t xml:space="preserve">. </w:t>
+      </w:r>
+    </w:p>
+    <w:p>
+      <w:r>
+        <w:rPr>
+          <w:b/>
+          <w:bCs/>
+        </w:rPr>
+        <w:t>TDA Pixbit-d:</w:t>
+      </w:r>
+      <w:r>
+        <w:t xml:space="preserve"> Corresponde a la representación de un píxel tipo bit</w:t>
+      </w:r>
+      <w:r>
+        <w:t xml:space="preserve">map. Representación: (int x int x </w:t>
+      </w:r>
+      <w:r>
+        <w:t xml:space="preserve">bit ([0|1]) </w:t>
+      </w:r>
+      <w:r>
+        <w:t>x int)</w:t>
+      </w:r>
+    </w:p>
+    <w:p>
+      <w:r>
+        <w:rPr>
+          <w:b/>
+          <w:bCs/>
+        </w:rPr>
+        <w:t>TDA Pixhex-d:</w:t>
+      </w:r>
+      <w:r>
+        <w:t xml:space="preserve"> Corresponde a la representación de un píxel tipo hex</w:t>
+      </w:r>
+      <w:r>
+        <w:t xml:space="preserve">map. </w:t>
+      </w:r>
+      <w:r>
+        <w:t>Representación: (int x int x string x int)</w:t>
+      </w:r>
+    </w:p>
+    <w:p>
+      <w:pPr>
+        <w:rPr>
+          <w:lang w:val="en-US"/>
+        </w:rPr>
+      </w:pPr>
+      <w:r>
+        <w:rPr>
+          <w:b/>
+          <w:bCs/>
+        </w:rPr>
+        <w:t>TDA Pixrgb-d:</w:t>
+      </w:r>
+      <w:r>
+        <w:t xml:space="preserve"> Corresponde a la representación de un píxel tipo</w:t>
+      </w:r>
+      <w:r>
+        <w:t xml:space="preserve"> pixmap. </w:t>
+      </w:r>
+      <w:r>
+        <w:rPr>
+          <w:lang w:val="en-US"/>
+        </w:rPr>
+        <w:t>Representación: (int x int x int x int x int x int)</w:t>
+      </w:r>
+    </w:p>
+    <w:p/>
+    <w:p/>
+    <w:p>
       <w:pPr>
         <w:pStyle w:val="Ttulo3"/>
         <w:rPr>
@@ -3944,31 +3248,7 @@
     </w:p>
     <w:p>
       <w:r>
-        <w:t xml:space="preserve">Para comenzar, se debe verificar que se tengan todos los archivos </w:t>
-      </w:r>
-      <w:proofErr w:type="spellStart"/>
-      <w:r>
-        <w:t>TDA’s</w:t>
-      </w:r>
-      <w:proofErr w:type="spellEnd"/>
-      <w:r>
-        <w:t xml:space="preserve"> en una misma carpeta, de lo contrario el archivo </w:t>
-      </w:r>
-      <w:proofErr w:type="spellStart"/>
-      <w:r>
-        <w:t>main</w:t>
-      </w:r>
-      <w:proofErr w:type="spellEnd"/>
-      <w:r>
-        <w:t xml:space="preserve"> no se ejecutará. Tras hacer lo anterior se puede compilar el programa con “Run”. Luego de ejecutado se podrán ver los ejemplos de cada una de las operaciones en el archivo </w:t>
-      </w:r>
-      <w:proofErr w:type="spellStart"/>
-      <w:r>
-        <w:t>main</w:t>
-      </w:r>
-      <w:proofErr w:type="spellEnd"/>
-      <w:r>
-        <w:t>. Una observación importante es que si se desea crear una nueva imagen</w:t>
+        <w:t>Para comenzar, se debe verificar que se tengan todos los archivos TDA’s en una misma carpeta, de lo contrario el archivo main no se ejecutará. Tras hacer lo anterior se puede compilar el programa con “Run”. Luego de ejecutado se podrán ver los ejemplos de cada una de las operaciones en el archivo main. Una observación importante es que si se desea crear una nueva imagen</w:t>
       </w:r>
       <w:r>
         <w:t xml:space="preserve"> para probar las funciones</w:t>
@@ -3986,13 +3266,8 @@
         <w:t>debe tener</w:t>
       </w:r>
       <w:r>
-        <w:t xml:space="preserve"> el mismo nombre que una de las imágenes ya definidas en el </w:t>
-      </w:r>
-      <w:proofErr w:type="spellStart"/>
-      <w:r>
-        <w:t>main</w:t>
-      </w:r>
-      <w:proofErr w:type="spellEnd"/>
+        <w:t xml:space="preserve"> el mismo nombre que una de las imágenes ya definidas en el main</w:t>
+      </w:r>
       <w:r>
         <w:t xml:space="preserve"> y las dimensiones y el número de pixeles en la imagen deben de ser correctos, todo esto para que no surja un error al compilar o llamar una función</w:t>
       </w:r>
@@ -4000,7 +3275,6 @@
         <w:t>.</w:t>
       </w:r>
     </w:p>
-    <w:p/>
     <w:p>
       <w:pPr>
         <w:pStyle w:val="Ttulo3"/>
@@ -4020,12 +3294,12 @@
       <w:bookmarkEnd w:id="8"/>
     </w:p>
     <w:p>
-      <w:pPr>
-        <w:rPr>
-          <w:b/>
-          <w:bCs/>
-        </w:rPr>
-      </w:pPr>
+      <w:r>
+        <w:t>Se espera que cada función</w:t>
+      </w:r>
+      <w:r>
+        <w:t xml:space="preserve"> no cause errores.</w:t>
+      </w:r>
     </w:p>
     <w:p>
       <w:pPr>
@@ -4046,13 +3320,9 @@
       <w:bookmarkEnd w:id="9"/>
     </w:p>
     <w:p>
-      <w:pPr>
-        <w:rPr>
-          <w:b/>
-          <w:bCs/>
-          <w:u w:val="single"/>
-        </w:rPr>
-      </w:pPr>
+      <w:r>
+        <w:t>No debería haber errores al ejecutar el programa o utilizar las funciones.</w:t>
+      </w:r>
     </w:p>
     <w:p>
       <w:pPr>
@@ -4156,35 +3426,17 @@
       <w:r>
         <w:t xml:space="preserve">Hasta ahora las únicas funciones no implementadas fueron </w:t>
       </w:r>
-      <w:proofErr w:type="spellStart"/>
-      <w:r>
-        <w:t>depthLayers</w:t>
-      </w:r>
-      <w:proofErr w:type="spellEnd"/>
-      <w:r>
-        <w:t xml:space="preserve"> </w:t>
+      <w:r>
+        <w:t xml:space="preserve">depthLayers </w:t>
       </w:r>
       <w:r>
         <w:t xml:space="preserve">y </w:t>
       </w:r>
-      <w:proofErr w:type="spellStart"/>
-      <w:r>
-        <w:t>adjustChannel</w:t>
-      </w:r>
-      <w:proofErr w:type="spellEnd"/>
-      <w:r>
-        <w:t xml:space="preserve"> </w:t>
-      </w:r>
-      <w:r>
-        <w:t xml:space="preserve">por lo que se evalúan con un 0. En todas las demás funciones y </w:t>
-      </w:r>
-      <w:proofErr w:type="spellStart"/>
-      <w:r>
-        <w:t>TDAs</w:t>
-      </w:r>
-      <w:proofErr w:type="spellEnd"/>
-      <w:r>
-        <w:t xml:space="preserve"> no se encontró errores, por lo que se considera de que funcionan el 100% de las veces</w:t>
+      <w:r>
+        <w:t xml:space="preserve">adjustChannel </w:t>
+      </w:r>
+      <w:r>
+        <w:t>por lo que se evalúan con un 0. En todas las demás funciones y TDAs no se encontró errores, por lo que se considera de que funcionan el 100% de las veces</w:t>
       </w:r>
     </w:p>
     <w:p>
@@ -4229,6 +3481,7 @@
       </w:pPr>
       <w:bookmarkStart w:id="15" w:name="_Toc114144342"/>
       <w:r>
+        <w:lastRenderedPageBreak/>
         <w:t>ANEXOS</w:t>
       </w:r>
       <w:bookmarkEnd w:id="15"/>

</xml_diff>

<commit_message>
se avanzo en el informe
</commit_message>
<xml_diff>
--- a/Informe_de_Laboratorio_1_racket.docx
+++ b/Informe_de_Laboratorio_1_racket.docx
@@ -2096,7 +2096,13 @@
         <w:t xml:space="preserve"> representando si hay tinta o no</w:t>
       </w:r>
       <w:r>
-        <w:t>, cada pixel también tendría una profundidad asociada.</w:t>
+        <w:t xml:space="preserve">, cada </w:t>
+      </w:r>
+      <w:r>
+        <w:t>píxel</w:t>
+      </w:r>
+      <w:r>
+        <w:t xml:space="preserve"> también tendría una profundidad asociada.</w:t>
       </w:r>
     </w:p>
     <w:p>
@@ -2499,7 +2505,10 @@
       </w:r>
       <w:proofErr w:type="spellEnd"/>
       <w:r>
-        <w:t xml:space="preserve"> se tiene que distinguir los siguientes elementos fundament</w:t>
+        <w:t xml:space="preserve"> hay que considerar los</w:t>
+      </w:r>
+      <w:r>
+        <w:t xml:space="preserve"> siguientes elementos fundament</w:t>
       </w:r>
       <w:r>
         <w:t>ales</w:t>
@@ -2633,7 +2642,13 @@
         <w:t>píxel</w:t>
       </w:r>
       <w:r>
-        <w:t xml:space="preserve"> y un entero que guarda la profundidad del pixel en la imagen. </w:t>
+        <w:t xml:space="preserve"> y un entero que guarda la profundidad del </w:t>
+      </w:r>
+      <w:r>
+        <w:t>píxel</w:t>
+      </w:r>
+      <w:r>
+        <w:t xml:space="preserve"> en la imagen. </w:t>
       </w:r>
       <w:r>
         <w:rPr>
@@ -2837,15 +2852,10 @@
         <w:t xml:space="preserve"> a una </w:t>
       </w:r>
       <w:r>
-        <w:t>“</w:t>
-      </w:r>
-      <w:proofErr w:type="spellStart"/>
-      <w:r>
-        <w:t>image</w:t>
-      </w:r>
-      <w:proofErr w:type="spellEnd"/>
-      <w:r>
-        <w:t>” se le puedan aplicar las siguientes funciones</w:t>
+        <w:t xml:space="preserve">imagen </w:t>
+      </w:r>
+      <w:r>
+        <w:t>se le puedan aplicar las siguientes funciones</w:t>
       </w:r>
       <w:r>
         <w:t>:</w:t>
@@ -2921,6 +2931,7 @@
         <w:t xml:space="preserve">, </w:t>
       </w:r>
       <w:proofErr w:type="spellStart"/>
+      <w:proofErr w:type="gramStart"/>
       <w:r>
         <w:rPr>
           <w:b/>
@@ -2934,7 +2945,15 @@
           <w:b/>
           <w:bCs/>
         </w:rPr>
-        <w:t xml:space="preserve">? y </w:t>
+        <w:t>?</w:t>
+      </w:r>
+      <w:proofErr w:type="gramEnd"/>
+      <w:r>
+        <w:rPr>
+          <w:b/>
+          <w:bCs/>
+        </w:rPr>
+        <w:t xml:space="preserve"> y </w:t>
       </w:r>
       <w:proofErr w:type="spellStart"/>
       <w:r>
@@ -3824,7 +3843,15 @@
       </w:r>
       <w:proofErr w:type="spellEnd"/>
       <w:r>
-        <w:t xml:space="preserve"> se opto por reemplazar el valor entero del espectro RGB por su equivalente a </w:t>
+        <w:t xml:space="preserve"> se </w:t>
+      </w:r>
+      <w:proofErr w:type="spellStart"/>
+      <w:r>
+        <w:t>opto</w:t>
+      </w:r>
+      <w:proofErr w:type="spellEnd"/>
+      <w:r>
+        <w:t xml:space="preserve"> por reemplazar el valor entero del espectro RGB por su equivalente a </w:t>
       </w:r>
       <w:proofErr w:type="spellStart"/>
       <w:r>
@@ -3872,21 +3899,7 @@
         <w:t xml:space="preserve"> fue una recursión natural que filtrara el formato de pixeles cuyas posiciones estén dentro de rango de las coordenadas x1, y1, x2, y2</w:t>
       </w:r>
       <w:r>
-        <w:t>. Para poder garantizar que el rango sea correcto</w:t>
-      </w:r>
-      <w:r>
-        <w:t xml:space="preserve"> sin importar las entradas de coordenadas</w:t>
-      </w:r>
-      <w:r>
-        <w:t xml:space="preserve"> se utilizaron funciones min y </w:t>
-      </w:r>
-      <w:proofErr w:type="spellStart"/>
-      <w:r>
-        <w:t>max</w:t>
-      </w:r>
-      <w:proofErr w:type="spellEnd"/>
-      <w:r>
-        <w:t xml:space="preserve"> </w:t>
+        <w:t xml:space="preserve"> de modo que se forme un área cuadrada, rectangular o una línea.</w:t>
       </w:r>
     </w:p>
     <w:p/>
@@ -4018,7 +4031,7 @@
         <w:t>:</w:t>
       </w:r>
       <w:r>
-        <w:t xml:space="preserve"> Corresponde a la representación de una imagen. </w:t>
+        <w:t xml:space="preserve"> Corresponde a una imagen. </w:t>
       </w:r>
       <w:r>
         <w:t>Representación: (</w:t>
@@ -4076,7 +4089,13 @@
         <w:t>-d:</w:t>
       </w:r>
       <w:r>
-        <w:t xml:space="preserve"> Corresponde a la representación de un píxel tipo bit</w:t>
+        <w:t xml:space="preserve"> Corresponde a </w:t>
+      </w:r>
+      <w:r>
+        <w:t>un</w:t>
+      </w:r>
+      <w:r>
+        <w:t xml:space="preserve"> píxel bit</w:t>
       </w:r>
       <w:r>
         <w:t>map. Representación: (</w:t>
@@ -4137,7 +4156,13 @@
         <w:t>-d:</w:t>
       </w:r>
       <w:r>
-        <w:t xml:space="preserve"> Corresponde a la representación de un píxel tipo </w:t>
+        <w:t xml:space="preserve"> Corresponde</w:t>
+      </w:r>
+      <w:r>
+        <w:t xml:space="preserve"> a</w:t>
+      </w:r>
+      <w:r>
+        <w:t xml:space="preserve"> un píxel </w:t>
       </w:r>
       <w:proofErr w:type="spellStart"/>
       <w:r>
@@ -4197,7 +4222,6 @@
           <w:b/>
           <w:bCs/>
         </w:rPr>
-        <w:lastRenderedPageBreak/>
         <w:t xml:space="preserve">TDA </w:t>
       </w:r>
       <w:proofErr w:type="spellStart"/>
@@ -4217,7 +4241,7 @@
         <w:t>-d:</w:t>
       </w:r>
       <w:r>
-        <w:t xml:space="preserve"> Corresponde a la representación de un píxel tipo</w:t>
+        <w:t xml:space="preserve"> Corresponde a un píxel</w:t>
       </w:r>
       <w:r>
         <w:t xml:space="preserve"> </w:t>
@@ -4471,7 +4495,10 @@
     </w:p>
     <w:p>
       <w:r>
-        <w:t xml:space="preserve">La funciones funcionaron correctamente, aunque en medio de las pruebas se notaron algunos detalles como, por ejemplo, que no podías utilizar </w:t>
+        <w:t>Las funciones</w:t>
+      </w:r>
+      <w:r>
+        <w:t xml:space="preserve"> funcionaron correctamente, aunque en medio de las pruebas se notaron algunos detalles como, por ejemplo, que no podías utilizar </w:t>
       </w:r>
       <w:r>
         <w:t xml:space="preserve">funciones </w:t>
@@ -4490,7 +4517,7 @@
       </w:r>
       <w:proofErr w:type="spellEnd"/>
       <w:r>
-        <w:t xml:space="preserve"> y  rotate90 en una imagen que sufrió un </w:t>
+        <w:t xml:space="preserve"> y rotate90 en una imagen que sufrió un </w:t>
       </w:r>
       <w:proofErr w:type="spellStart"/>
       <w:r>
@@ -4498,7 +4525,47 @@
       </w:r>
       <w:proofErr w:type="spellEnd"/>
       <w:r>
-        <w:t xml:space="preserve">. </w:t>
+        <w:t xml:space="preserve"> y cuando aplicabas </w:t>
+      </w:r>
+      <w:proofErr w:type="spellStart"/>
+      <w:r>
+        <w:t>image</w:t>
+      </w:r>
+      <w:proofErr w:type="spellEnd"/>
+      <w:r>
+        <w:t>-&gt;</w:t>
+      </w:r>
+      <w:proofErr w:type="spellStart"/>
+      <w:r>
+        <w:t>string</w:t>
+      </w:r>
+      <w:proofErr w:type="spellEnd"/>
+      <w:r>
+        <w:t xml:space="preserve"> a una imagen </w:t>
+      </w:r>
+      <w:proofErr w:type="spellStart"/>
+      <w:r>
+        <w:t>crop</w:t>
+      </w:r>
+      <w:proofErr w:type="spellEnd"/>
+      <w:r>
+        <w:t xml:space="preserve"> este no respectaba las coordenadas del píxel cuando se creaba el </w:t>
+      </w:r>
+      <w:proofErr w:type="spellStart"/>
+      <w:r>
+        <w:t>string</w:t>
+      </w:r>
+      <w:proofErr w:type="spellEnd"/>
+      <w:r>
+        <w:t xml:space="preserve">. Todo lo anterior se modifico para que funcionarán tales funciones con imágenes al que se aplicaron un </w:t>
+      </w:r>
+      <w:proofErr w:type="spellStart"/>
+      <w:r>
+        <w:t>crop</w:t>
+      </w:r>
+      <w:proofErr w:type="spellEnd"/>
+      <w:r>
+        <w:t>.</w:t>
       </w:r>
     </w:p>
     <w:p>
@@ -4535,37 +4602,13 @@
     </w:p>
     <w:p>
       <w:r>
-        <w:t xml:space="preserve">Hasta ahora las únicas funciones no implementadas fueron </w:t>
-      </w:r>
-      <w:proofErr w:type="spellStart"/>
-      <w:r>
-        <w:t>depthLayers</w:t>
-      </w:r>
-      <w:proofErr w:type="spellEnd"/>
-      <w:r>
-        <w:t xml:space="preserve"> </w:t>
-      </w:r>
-      <w:r>
-        <w:t xml:space="preserve">y </w:t>
-      </w:r>
-      <w:proofErr w:type="spellStart"/>
-      <w:r>
-        <w:t>adjustChannel</w:t>
-      </w:r>
-      <w:proofErr w:type="spellEnd"/>
-      <w:r>
-        <w:t xml:space="preserve"> </w:t>
-      </w:r>
-      <w:r>
-        <w:t xml:space="preserve">por lo que se evalúan con un 0. En todas las demás funciones y </w:t>
-      </w:r>
-      <w:proofErr w:type="spellStart"/>
-      <w:r>
-        <w:t>TDAs</w:t>
-      </w:r>
-      <w:proofErr w:type="spellEnd"/>
-      <w:r>
-        <w:t xml:space="preserve"> no se encontró errores, por lo que se considera de que funcionan el 100% de las veces</w:t>
+        <w:t xml:space="preserve">En </w:t>
+      </w:r>
+      <w:r>
+        <w:t>los requerimientos funcionales no</w:t>
+      </w:r>
+      <w:r>
+        <w:t xml:space="preserve"> se encontró errores, por lo que se considera de que funcionan el 100% de las veces</w:t>
       </w:r>
     </w:p>
     <w:p>
@@ -4594,7 +4637,6 @@
       </w:pPr>
       <w:bookmarkStart w:id="14" w:name="_Toc114144341"/>
       <w:r>
-        <w:lastRenderedPageBreak/>
         <w:t>BIBLIOGRAFÍA Y REFERENCIAS</w:t>
       </w:r>
       <w:bookmarkEnd w:id="14"/>

</xml_diff>